<commit_message>
add decorator render_diagram + start SmiDistributionProcess
</commit_message>
<xml_diff>
--- a/word/templates/template_parts/highcharts/distribution.docx
+++ b/word/templates/template_parts/highcharts/distribution.docx
@@ -46,7 +46,19 @@
         <w:rPr>
           <w:rFonts w:ascii="arial" w:hAnsi="arial"/>
         </w:rPr>
-        <w:t>{{ messages_distribution }}</w:t>
+        <w:t xml:space="preserve">{{ </w:t>
+      </w:r>
+      <w:r>
+        <w:rPr>
+          <w:rFonts w:ascii="arial" w:hAnsi="arial"/>
+        </w:rPr>
+        <w:t>image</w:t>
+      </w:r>
+      <w:r>
+        <w:rPr>
+          <w:rFonts w:ascii="arial" w:hAnsi="arial"/>
+        </w:rPr>
+        <w:t xml:space="preserve"> }}</w:t>
       </w:r>
     </w:p>
     <w:p>

</xml_diff>

<commit_message>
refactoring in templates add TopSocial
</commit_message>
<xml_diff>
--- a/word/templates/template_parts/highcharts/distribution.docx
+++ b/word/templates/template_parts/highcharts/distribution.docx
@@ -31,100 +31,201 @@
         <w:t>{{ title }}</w:t>
       </w:r>
     </w:p>
+    <w:tbl>
+      <w:tblPr>
+        <w:tblW w:w="5000" w:type="pct"/>
+        <w:jc w:val="left"/>
+        <w:tblInd w:w="0" w:type="dxa"/>
+        <w:tblLayout w:type="fixed"/>
+        <w:tblCellMar>
+          <w:top w:w="0" w:type="dxa"/>
+          <w:left w:w="0" w:type="dxa"/>
+          <w:bottom w:w="0" w:type="dxa"/>
+          <w:right w:w="0" w:type="dxa"/>
+        </w:tblCellMar>
+      </w:tblPr>
+      <w:tblGrid>
+        <w:gridCol w:w="7318"/>
+        <w:gridCol w:w="7319"/>
+      </w:tblGrid>
+      <w:tr>
+        <w:trPr/>
+        <w:tc>
+          <w:tcPr>
+            <w:tcW w:w="7318" w:type="dxa"/>
+            <w:tcBorders/>
+          </w:tcPr>
+          <w:p>
+            <w:pPr>
+              <w:pStyle w:val="Normal"/>
+              <w:widowControl w:val="false"/>
+              <w:bidi w:val="0"/>
+              <w:spacing w:lineRule="auto" w:line="276" w:before="0" w:after="200"/>
+              <w:jc w:val="center"/>
+              <w:rPr/>
+            </w:pPr>
+            <w:r>
+              <w:rPr/>
+              <w:t>{{ image }}</w:t>
+            </w:r>
+          </w:p>
+        </w:tc>
+        <w:tc>
+          <w:tcPr>
+            <w:tcW w:w="7319" w:type="dxa"/>
+            <w:tcBorders/>
+          </w:tcPr>
+          <w:p>
+            <w:pPr>
+              <w:pStyle w:val="Normal"/>
+              <w:widowControl w:val="false"/>
+              <w:bidi w:val="0"/>
+              <w:spacing w:lineRule="auto" w:line="276" w:before="0" w:after="200"/>
+              <w:jc w:val="center"/>
+              <w:rPr>
+                <w:rFonts w:ascii="arial" w:hAnsi="arial"/>
+                <w:b/>
+                <w:b/>
+                <w:bCs/>
+                <w:color w:val="0000FF"/>
+                <w:sz w:val="28"/>
+                <w:szCs w:val="28"/>
+              </w:rPr>
+            </w:pPr>
+            <w:r>
+              <w:rPr/>
+            </w:r>
+          </w:p>
+          <w:p>
+            <w:pPr>
+              <w:pStyle w:val="Normal"/>
+              <w:widowControl w:val="false"/>
+              <w:bidi w:val="0"/>
+              <w:spacing w:lineRule="auto" w:line="276" w:before="0" w:after="200"/>
+              <w:jc w:val="center"/>
+              <w:rPr>
+                <w:rFonts w:ascii="arial" w:hAnsi="arial"/>
+                <w:b/>
+                <w:b/>
+                <w:bCs/>
+                <w:color w:val="0000FF"/>
+                <w:sz w:val="28"/>
+                <w:szCs w:val="28"/>
+              </w:rPr>
+            </w:pPr>
+            <w:r>
+              <w:rPr/>
+            </w:r>
+          </w:p>
+          <w:p>
+            <w:pPr>
+              <w:pStyle w:val="Normal"/>
+              <w:widowControl w:val="false"/>
+              <w:bidi w:val="0"/>
+              <w:spacing w:lineRule="auto" w:line="276" w:before="0" w:after="200"/>
+              <w:jc w:val="center"/>
+              <w:rPr>
+                <w:rFonts w:ascii="arial" w:hAnsi="arial"/>
+                <w:b/>
+                <w:b/>
+                <w:bCs/>
+                <w:color w:val="0000FF"/>
+                <w:sz w:val="28"/>
+                <w:szCs w:val="28"/>
+              </w:rPr>
+            </w:pPr>
+            <w:r>
+              <w:rPr/>
+            </w:r>
+          </w:p>
+          <w:p>
+            <w:pPr>
+              <w:pStyle w:val="Normal"/>
+              <w:widowControl w:val="false"/>
+              <w:bidi w:val="0"/>
+              <w:spacing w:lineRule="auto" w:line="276" w:before="0" w:after="200"/>
+              <w:jc w:val="center"/>
+              <w:rPr>
+                <w:rFonts w:ascii="arial" w:hAnsi="arial"/>
+                <w:b/>
+                <w:b/>
+                <w:bCs/>
+                <w:color w:val="0000FF"/>
+                <w:sz w:val="28"/>
+                <w:szCs w:val="28"/>
+              </w:rPr>
+            </w:pPr>
+            <w:r>
+              <w:rPr/>
+            </w:r>
+          </w:p>
+          <w:p>
+            <w:pPr>
+              <w:pStyle w:val="Normal"/>
+              <w:widowControl w:val="false"/>
+              <w:bidi w:val="0"/>
+              <w:spacing w:lineRule="auto" w:line="276" w:before="0" w:after="200"/>
+              <w:jc w:val="center"/>
+              <w:rPr>
+                <w:rFonts w:ascii="arial" w:hAnsi="arial"/>
+                <w:b/>
+                <w:b/>
+                <w:bCs/>
+                <w:color w:val="0000FF"/>
+                <w:sz w:val="28"/>
+                <w:szCs w:val="28"/>
+              </w:rPr>
+            </w:pPr>
+            <w:r>
+              <w:rPr>
+                <w:rFonts w:ascii="arial" w:hAnsi="arial"/>
+                <w:b/>
+                <w:bCs/>
+                <w:color w:val="0000FF"/>
+                <w:sz w:val="28"/>
+                <w:szCs w:val="28"/>
+              </w:rPr>
+              <w:t>{{ smi_title }} - {{ smi_count }} ({{ smi_percent }}%)</w:t>
+            </w:r>
+          </w:p>
+          <w:p>
+            <w:pPr>
+              <w:pStyle w:val="Normal"/>
+              <w:widowControl w:val="false"/>
+              <w:bidi w:val="0"/>
+              <w:spacing w:lineRule="auto" w:line="276" w:before="0" w:after="200"/>
+              <w:jc w:val="center"/>
+              <w:rPr>
+                <w:rFonts w:ascii="arial" w:hAnsi="arial"/>
+                <w:b/>
+                <w:b/>
+                <w:bCs/>
+                <w:color w:val="B00000"/>
+                <w:sz w:val="28"/>
+                <w:szCs w:val="28"/>
+              </w:rPr>
+            </w:pPr>
+            <w:r>
+              <w:rPr>
+                <w:rFonts w:ascii="arial" w:hAnsi="arial"/>
+                <w:b/>
+                <w:bCs/>
+                <w:color w:val="B00000"/>
+                <w:sz w:val="28"/>
+                <w:szCs w:val="28"/>
+              </w:rPr>
+              <w:t>{{ soc_title }} - {{ soc_count }} ({{ soc_percent }}%)</w:t>
+            </w:r>
+          </w:p>
+        </w:tc>
+      </w:tr>
+    </w:tbl>
     <w:p>
       <w:pPr>
         <w:pStyle w:val="Normal"/>
         <w:widowControl/>
         <w:bidi w:val="0"/>
-        <w:spacing w:lineRule="auto" w:line="276" w:before="0" w:after="200"/>
-        <w:jc w:val="center"/>
-        <w:rPr>
-          <w:rFonts w:ascii="arial" w:hAnsi="arial"/>
-        </w:rPr>
-      </w:pPr>
-      <w:r>
-        <w:rPr>
-          <w:rFonts w:ascii="arial" w:hAnsi="arial"/>
-        </w:rPr>
-        <w:t xml:space="preserve">{{ </w:t>
-      </w:r>
-      <w:r>
-        <w:rPr>
-          <w:rFonts w:ascii="arial" w:hAnsi="arial"/>
-        </w:rPr>
-        <w:t>image</w:t>
-      </w:r>
-      <w:r>
-        <w:rPr>
-          <w:rFonts w:ascii="arial" w:hAnsi="arial"/>
-        </w:rPr>
-        <w:t xml:space="preserve"> }}</w:t>
-      </w:r>
-    </w:p>
-    <w:p>
-      <w:pPr>
-        <w:pStyle w:val="Normal"/>
-        <w:widowControl/>
-        <w:bidi w:val="0"/>
-        <w:spacing w:lineRule="auto" w:line="276" w:before="0" w:after="200"/>
-        <w:jc w:val="center"/>
-        <w:rPr>
-          <w:rFonts w:ascii="arial" w:hAnsi="arial"/>
-          <w:b/>
-          <w:b/>
-          <w:bCs/>
-          <w:color w:val="0000FF"/>
-          <w:sz w:val="28"/>
-          <w:szCs w:val="28"/>
-        </w:rPr>
-      </w:pPr>
-      <w:r>
-        <w:rPr>
-          <w:rFonts w:ascii="arial" w:hAnsi="arial"/>
-          <w:b/>
-          <w:bCs/>
-          <w:color w:val="0000FF"/>
-          <w:sz w:val="28"/>
-          <w:szCs w:val="28"/>
-        </w:rPr>
-        <w:t>{{ smi_title }} - {{ smi_count }} ({{ smi_percent }}%)</w:t>
-      </w:r>
-    </w:p>
-    <w:p>
-      <w:pPr>
-        <w:pStyle w:val="Normal"/>
-        <w:widowControl/>
-        <w:bidi w:val="0"/>
-        <w:spacing w:lineRule="auto" w:line="276" w:before="0" w:after="200"/>
-        <w:jc w:val="center"/>
-        <w:rPr>
-          <w:rFonts w:ascii="arial" w:hAnsi="arial"/>
-          <w:b/>
-          <w:b/>
-          <w:bCs/>
-          <w:color w:val="B00000"/>
-          <w:sz w:val="28"/>
-          <w:szCs w:val="28"/>
-        </w:rPr>
-      </w:pPr>
-      <w:r>
-        <w:rPr>
-          <w:rFonts w:ascii="arial" w:hAnsi="arial"/>
-          <w:b/>
-          <w:bCs/>
-          <w:color w:val="B00000"/>
-          <w:sz w:val="28"/>
-          <w:szCs w:val="28"/>
-        </w:rPr>
-        <w:t>{{ soc_title }} - {{ soc_count }} ({{ soc_percent }}%)</w:t>
-      </w:r>
-    </w:p>
-    <w:p>
-      <w:pPr>
-        <w:pStyle w:val="Normal"/>
-        <w:widowControl/>
-        <w:bidi w:val="0"/>
-        <w:spacing w:lineRule="auto" w:line="276" w:before="0" w:after="200"/>
+        <w:spacing w:lineRule="atLeast" w:line="0" w:before="0" w:after="200"/>
         <w:jc w:val="center"/>
         <w:rPr>
           <w:rFonts w:ascii="arial" w:hAnsi="arial"/>
@@ -2221,6 +2322,29 @@
       <w:outlineLvl w:val="9"/>
     </w:pPr>
     <w:rPr/>
+  </w:style>
+  <w:style w:type="paragraph" w:styleId="Style18">
+    <w:name w:val="Содержимое таблицы"/>
+    <w:basedOn w:val="Normal"/>
+    <w:qFormat/>
+    <w:pPr>
+      <w:widowControl w:val="false"/>
+      <w:suppressLineNumbers/>
+    </w:pPr>
+    <w:rPr/>
+  </w:style>
+  <w:style w:type="paragraph" w:styleId="Style19">
+    <w:name w:val="Заголовок таблицы"/>
+    <w:basedOn w:val="Style18"/>
+    <w:qFormat/>
+    <w:pPr>
+      <w:suppressLineNumbers/>
+      <w:jc w:val="center"/>
+    </w:pPr>
+    <w:rPr>
+      <w:b/>
+      <w:bCs/>
+    </w:rPr>
   </w:style>
   <w:style w:type="numbering" w:styleId="NoList" w:default="1">
     <w:name w:val="No List"/>

</xml_diff>